<commit_message>
update week 3 report
</commit_message>
<xml_diff>
--- a/Docs/Reports/Week 3 Progress Report.docx
+++ b/Docs/Reports/Week 3 Progress Report.docx
@@ -14,50 +14,44 @@
           <w:bCs/>
           <w:u w:val="single"/>
         </w:rPr>
-        <w:t>3rd</w:t>
-      </w:r>
+        <w:t>3rd Week Progress Report</w:t>
+      </w:r>
+      <w:r>
+        <w:rPr/>
+        <w:t xml:space="preserve"> </w:t>
+      </w:r>
+    </w:p>
+    <w:p>
+      <w:pPr>
+        <w:pStyle w:val="Normal"/>
+        <w:rPr/>
+      </w:pPr>
+      <w:r>
+        <w:rPr/>
+      </w:r>
+    </w:p>
+    <w:p>
+      <w:pPr>
+        <w:pStyle w:val="Normal"/>
+        <w:rPr/>
+      </w:pPr>
+      <w:r>
+        <w:rPr/>
+      </w:r>
+    </w:p>
+    <w:p>
+      <w:pPr>
+        <w:pStyle w:val="Normal"/>
+        <w:rPr>
+          <w:u w:val="single"/>
+        </w:rPr>
+      </w:pPr>
       <w:r>
         <w:rPr>
           <w:b/>
           <w:bCs/>
           <w:u w:val="single"/>
         </w:rPr>
-        <w:t xml:space="preserve"> Week Progress Report</w:t>
-      </w:r>
-      <w:r>
-        <w:rPr/>
-        <w:t xml:space="preserve"> </w:t>
-      </w:r>
-    </w:p>
-    <w:p>
-      <w:pPr>
-        <w:pStyle w:val="Normal"/>
-        <w:rPr/>
-      </w:pPr>
-      <w:r>
-        <w:rPr/>
-      </w:r>
-    </w:p>
-    <w:p>
-      <w:pPr>
-        <w:pStyle w:val="Normal"/>
-        <w:rPr/>
-      </w:pPr>
-      <w:r>
-        <w:rPr/>
-      </w:r>
-    </w:p>
-    <w:p>
-      <w:pPr>
-        <w:pStyle w:val="Normal"/>
-        <w:rPr>
-          <w:u w:val="single"/>
-        </w:rPr>
-      </w:pPr>
-      <w:r>
-        <w:rPr>
-          <w:u w:val="single"/>
-        </w:rPr>
         <w:t>Progress</w:t>
       </w:r>
     </w:p>
@@ -68,11 +62,7 @@
       </w:pPr>
       <w:r>
         <w:rPr/>
-        <w:t xml:space="preserve">- </w:t>
-      </w:r>
-      <w:r>
-        <w:rPr/>
-        <w:t>Working on error handling for doing an entire serial sweep. Errors encountered:</w:t>
+        <w:t>- Working on error handling for doing an entire serial sweep. Errors encountered:</w:t>
       </w:r>
     </w:p>
     <w:p>
@@ -100,11 +90,11 @@
       </w:r>
       <w:r>
         <w:rPr/>
-        <w:t xml:space="preserve">, </w:t>
-      </w:r>
-      <w:r>
-        <w:rPr/>
-        <w:t>Handled as a unassigned serial number. Solution is to pass over that serial number</w:t>
+        <w:t xml:space="preserve">, Handled as a unassigned serial number. Solution is to pass over that serial number </w:t>
+      </w:r>
+      <w:r>
+        <w:rPr/>
+        <w:t xml:space="preserve">and log the incident. </w:t>
       </w:r>
     </w:p>
     <w:p>
@@ -128,23 +118,15 @@
           <w:iCs w:val="false"/>
           <w:color w:val="C9211E"/>
         </w:rPr>
-        <w:t>I</w:t>
-      </w:r>
-      <w:r>
-        <w:rPr>
-          <w:i w:val="false"/>
-          <w:iCs w:val="false"/>
-          <w:color w:val="C9211E"/>
-        </w:rPr>
-        <w:t>ndex out of range</w:t>
-      </w:r>
-      <w:r>
-        <w:rPr/>
-        <w:t xml:space="preserve">, </w:t>
-      </w:r>
-      <w:r>
-        <w:rPr/>
-        <w:t>Handled as this happens when Walchem has an assigned serial number but Hytec doesnt. Solution is to add the serial number to SQL which is done via Hytec rep on MyHytec.com</w:t>
+        <w:t>Index out of range</w:t>
+      </w:r>
+      <w:r>
+        <w:rPr/>
+        <w:t xml:space="preserve">, Handled as this happens when Walchem has an assigned serial number but Hytec doesnt. Solution is to add the serial number to SQL which is done via Hytec rep on MyHytec.com. </w:t>
+      </w:r>
+      <w:r>
+        <w:rPr/>
+        <w:t xml:space="preserve">In the app though, we pass over the serial and log the incident. </w:t>
       </w:r>
     </w:p>
     <w:p>
@@ -172,11 +154,17 @@
       </w:r>
       <w:r>
         <w:rPr/>
-        <w:t xml:space="preserve">, </w:t>
-      </w:r>
-      <w:r>
-        <w:rPr/>
-        <w:t>not yet handled</w:t>
+        <w:t>, Handled by removing the encoding for the special character.</w:t>
+      </w:r>
+    </w:p>
+    <w:p>
+      <w:pPr>
+        <w:pStyle w:val="Normal"/>
+        <w:rPr/>
+      </w:pPr>
+      <w:r>
+        <w:rPr/>
+        <w:t>- added logger codes for easier reporting.</w:t>
       </w:r>
     </w:p>
     <w:p>
@@ -190,7 +178,7 @@
       </w:r>
       <w:r>
         <w:rPr/>
-        <w:t>added a serial counter just for informations sake</w:t>
+        <w:t xml:space="preserve">Have handled readings with no sub channels by hardcoding their values with LOW as per previous programming. Maybe something to look into further. </w:t>
       </w:r>
     </w:p>
     <w:p>
@@ -220,6 +208,8 @@
       </w:pPr>
       <w:r>
         <w:rPr>
+          <w:b/>
+          <w:bCs/>
           <w:u w:val="single"/>
         </w:rPr>
         <w:t>Non-Blocking Issues</w:t>
@@ -228,10 +218,36 @@
     <w:p>
       <w:pPr>
         <w:pStyle w:val="Normal"/>
-        <w:rPr/>
-      </w:pPr>
-      <w:r>
-        <w:rPr/>
+        <w:rPr>
+          <w:u w:val="single"/>
+        </w:rPr>
+      </w:pPr>
+      <w:r>
+        <w:rPr/>
+        <w:t>No New</w:t>
+      </w:r>
+    </w:p>
+    <w:p>
+      <w:pPr>
+        <w:pStyle w:val="Normal"/>
+        <w:rPr>
+          <w:u w:val="single"/>
+        </w:rPr>
+      </w:pPr>
+      <w:r>
+        <w:rPr/>
+      </w:r>
+    </w:p>
+    <w:p>
+      <w:pPr>
+        <w:pStyle w:val="Normal"/>
+        <w:rPr>
+          <w:u w:val="single"/>
+        </w:rPr>
+      </w:pPr>
+      <w:r>
+        <w:rPr/>
+        <w:t>(Previous)</w:t>
       </w:r>
     </w:p>
     <w:p>
@@ -261,7 +277,7 @@
       </w:pPr>
       <w:r>
         <w:rPr/>
-        <w:t>- Linux server’s operating system (Centos 7.9) is going to be End of Life’d June 2024. This system will need to be upgraded at some point preferably before it is End of Life and no longer receiving security updates.</w:t>
+        <w:t xml:space="preserve">- Linux server’s operating system (Centos 7.9) is going to be End of Life’d June 2024. This system will need to be upgraded at some point preferably before it is End of Life and no longer receiving security updates. </w:t>
       </w:r>
     </w:p>
     <w:p>
@@ -291,6 +307,8 @@
       </w:pPr>
       <w:r>
         <w:rPr>
+          <w:b/>
+          <w:bCs/>
           <w:u w:val="single"/>
         </w:rPr>
         <w:t>Blocking Issues</w:t>
@@ -303,34 +321,56 @@
       </w:pPr>
       <w:r>
         <w:rPr/>
-        <w:t>- None</w:t>
-      </w:r>
-    </w:p>
-    <w:p>
-      <w:pPr>
-        <w:pStyle w:val="Normal"/>
-        <w:rPr/>
-      </w:pPr>
-      <w:r>
-        <w:rPr/>
-      </w:r>
-    </w:p>
-    <w:p>
-      <w:pPr>
-        <w:pStyle w:val="Normal"/>
-        <w:rPr/>
-      </w:pPr>
-      <w:r>
-        <w:rPr/>
-      </w:r>
-    </w:p>
-    <w:p>
-      <w:pPr>
-        <w:pStyle w:val="Normal"/>
-        <w:rPr/>
-      </w:pPr>
-      <w:r>
-        <w:rPr>
+        <w:t xml:space="preserve">- (new) </w:t>
+      </w:r>
+      <w:r>
+        <w:rPr/>
+        <w:t>07-03-2023</w:t>
+      </w:r>
+      <w:r>
+        <w:rPr/>
+        <w:t xml:space="preserve"> API server keeps crashing while trying to do device lookups for Hytec devices. Communication responses with Fluent / Walchem has been very limitted and I have no way of troubleshooting the issue as it is on their server. </w:t>
+      </w:r>
+      <w:r>
+        <w:rPr/>
+        <w:t>07-06-2023:</w:t>
+      </w:r>
+      <w:r>
+        <w:rPr/>
+        <w:t xml:space="preserve"> </w:t>
+      </w:r>
+      <w:r>
+        <w:rPr/>
+        <w:t xml:space="preserve">David Burke from Promag has reached out and seems to be trying to take charge of the situation and setup a meeting between all parties. I have offered my “Best” times but also said I will make other times work as well. </w:t>
+      </w:r>
+    </w:p>
+    <w:p>
+      <w:pPr>
+        <w:pStyle w:val="Normal"/>
+        <w:rPr/>
+      </w:pPr>
+      <w:r>
+        <w:rPr/>
+      </w:r>
+    </w:p>
+    <w:p>
+      <w:pPr>
+        <w:pStyle w:val="Normal"/>
+        <w:rPr/>
+      </w:pPr>
+      <w:r>
+        <w:rPr/>
+      </w:r>
+    </w:p>
+    <w:p>
+      <w:pPr>
+        <w:pStyle w:val="Normal"/>
+        <w:rPr/>
+      </w:pPr>
+      <w:r>
+        <w:rPr>
+          <w:b/>
+          <w:bCs/>
           <w:u w:val="single"/>
         </w:rPr>
         <w:t>Next Weeks Plans</w:t>
@@ -348,6 +388,33 @@
       <w:r>
         <w:rPr/>
         <w:t xml:space="preserve">- </w:t>
+      </w:r>
+      <w:r>
+        <w:rPr/>
+        <w:t>hopefully be able to complete a whole system scan</w:t>
+      </w:r>
+    </w:p>
+    <w:p>
+      <w:pPr>
+        <w:pStyle w:val="Normal"/>
+        <w:rPr/>
+      </w:pPr>
+      <w:r>
+        <w:rPr/>
+        <w:t xml:space="preserve">- </w:t>
+      </w:r>
+      <w:r>
+        <w:rPr/>
+        <w:t>would like to start addressing Alarm system</w:t>
+      </w:r>
+    </w:p>
+    <w:p>
+      <w:pPr>
+        <w:pStyle w:val="Normal"/>
+        <w:rPr/>
+      </w:pPr>
+      <w:r>
+        <w:rPr/>
       </w:r>
     </w:p>
     <w:p>

</xml_diff>